<commit_message>
On branch master  Changes to be committed: 	modified:   lib/000.docx
</commit_message>
<xml_diff>
--- a/lib/000.docx
+++ b/lib/000.docx
@@ -7,7 +7,10 @@
         <w:rPr>
           <w:rFonts w:hint="eastAsia"/>
         </w:rPr>
-        <w:t>啊啊啊啊啊啊啊啊啊啊啊啊啊啊啊啊啊啊啊</w:t>
+        <w:t>1</w:t>
+      </w:r>
+      <w:r>
+        <w:t>1111111111</w:t>
       </w:r>
     </w:p>
     <w:sectPr>

</xml_diff>